<commit_message>
Added relations to entities
</commit_message>
<xml_diff>
--- a/Kraken KAMLBO TODO.docx
+++ b/Kraken KAMLBO TODO.docx
@@ -16,7 +16,7 @@
         </w:numPr>
       </w:pPr>
       <w:r>
-        <w:t>Complete rework to support relationships in Configuration (EF)</w:t>
+        <w:t>KS KamlBO -&gt; Kraken KamlBO converter</w:t>
       </w:r>
     </w:p>
     <w:p>
@@ -28,7 +28,7 @@
         </w:numPr>
       </w:pPr>
       <w:r>
-        <w:t>Add support for inter-domain relationships (EF)</w:t>
+        <w:t>Create configuration classes</w:t>
       </w:r>
     </w:p>
     <w:p>
@@ -40,7 +40,7 @@
         </w:numPr>
       </w:pPr>
       <w:r>
-        <w:t>Add support for multiple domains in a context (EF)</w:t>
+        <w:t>Create DbContext class</w:t>
       </w:r>
     </w:p>
     <w:p>
@@ -52,7 +52,19 @@
         </w:numPr>
       </w:pPr>
       <w:r>
-        <w:t>Add support for scope functions (EF)</w:t>
+        <w:t>Add support for new types:</w:t>
+      </w:r>
+    </w:p>
+    <w:p>
+      <w:pPr>
+        <w:pStyle w:val="ListParagraph"/>
+        <w:numPr>
+          <w:ilvl w:val="1"/>
+          <w:numId w:val="1"/>
+        </w:numPr>
+      </w:pPr>
+      <w:r>
+        <w:t>WideCharacter (NChar)</w:t>
       </w:r>
     </w:p>
     <w:p>
@@ -64,7 +76,7 @@
         </w:numPr>
       </w:pPr>
       <w:r>
-        <w:t>Implement BO framework classes (KFW)</w:t>
+        <w:t>Add support for inter-domain relationships (EF)</w:t>
       </w:r>
     </w:p>
     <w:p>
@@ -76,15 +88,43 @@
         </w:numPr>
       </w:pPr>
       <w:r>
-        <w:t xml:space="preserve">Add support for </w:t>
-      </w:r>
-      <w:proofErr w:type="spellStart"/>
-      <w:r>
-        <w:t>BO_gen</w:t>
-      </w:r>
-      <w:proofErr w:type="spellEnd"/>
-      <w:r>
-        <w:t xml:space="preserve"> classes (KFW)</w:t>
+        <w:t>Add support for multiple domains in a context (EF)</w:t>
+      </w:r>
+    </w:p>
+    <w:p>
+      <w:pPr>
+        <w:pStyle w:val="ListParagraph"/>
+        <w:numPr>
+          <w:ilvl w:val="0"/>
+          <w:numId w:val="1"/>
+        </w:numPr>
+      </w:pPr>
+      <w:r>
+        <w:t>Add support for scope functions (EF)</w:t>
+      </w:r>
+    </w:p>
+    <w:p>
+      <w:pPr>
+        <w:pStyle w:val="ListParagraph"/>
+        <w:numPr>
+          <w:ilvl w:val="0"/>
+          <w:numId w:val="1"/>
+        </w:numPr>
+      </w:pPr>
+      <w:r>
+        <w:t>Implement BO framework classes (KFW)</w:t>
+      </w:r>
+    </w:p>
+    <w:p>
+      <w:pPr>
+        <w:pStyle w:val="ListParagraph"/>
+        <w:numPr>
+          <w:ilvl w:val="0"/>
+          <w:numId w:val="1"/>
+        </w:numPr>
+      </w:pPr>
+      <w:r>
+        <w:t>Add support for BO_gen classes (KFW)</w:t>
       </w:r>
     </w:p>
     <w:p>
@@ -128,7 +168,7 @@
         <w:rFonts w:ascii="Symbol" w:hAnsi="Symbol" w:hint="default"/>
       </w:rPr>
     </w:lvl>
-    <w:lvl w:ilvl="1" w:tplc="04090003" w:tentative="1">
+    <w:lvl w:ilvl="1" w:tplc="04090003">
       <w:start w:val="1"/>
       <w:numFmt w:val="bullet"/>
       <w:lvlText w:val="o"/>

</xml_diff>